<commit_message>
add a dir for usefulshell
</commit_message>
<xml_diff>
--- a/doc/debug.docx
+++ b/doc/debug.docx
@@ -2063,6 +2063,7 @@
     <w:p>
       <w:pPr>
         <w:rPr>
+          <w:rFonts w:hint="eastAsia"/>
           <w:color w:val="000000" w:themeColor="text1"/>
         </w:rPr>
       </w:pPr>
@@ -2092,7 +2093,70 @@
           <w:rFonts w:hint="eastAsia"/>
           <w:color w:val="000000" w:themeColor="text1"/>
         </w:rPr>
-        <w:t>kernel/../include/uapi/asm-generic/errno.h</w:t>
+        <w:t>kernel/../include/</w:t>
+      </w:r>
+      <w:proofErr w:type="spellStart"/>
+      <w:r>
+        <w:rPr>
+          <w:rFonts w:hint="eastAsia"/>
+          <w:color w:val="000000" w:themeColor="text1"/>
+        </w:rPr>
+        <w:t>uapi</w:t>
+      </w:r>
+      <w:proofErr w:type="spellEnd"/>
+      <w:r>
+        <w:rPr>
+          <w:rFonts w:hint="eastAsia"/>
+          <w:color w:val="000000" w:themeColor="text1"/>
+        </w:rPr>
+        <w:t>/</w:t>
+      </w:r>
+      <w:proofErr w:type="spellStart"/>
+      <w:r>
+        <w:rPr>
+          <w:rFonts w:hint="eastAsia"/>
+          <w:color w:val="000000" w:themeColor="text1"/>
+        </w:rPr>
+        <w:t>asm</w:t>
+      </w:r>
+      <w:proofErr w:type="spellEnd"/>
+      <w:r>
+        <w:rPr>
+          <w:rFonts w:hint="eastAsia"/>
+          <w:color w:val="000000" w:themeColor="text1"/>
+        </w:rPr>
+        <w:t>-generic/</w:t>
+      </w:r>
+      <w:proofErr w:type="spellStart"/>
+      <w:r>
+        <w:rPr>
+          <w:rFonts w:hint="eastAsia"/>
+          <w:color w:val="000000" w:themeColor="text1"/>
+        </w:rPr>
+        <w:t>errno.h</w:t>
+      </w:r>
+      <w:proofErr w:type="spellEnd"/>
+    </w:p>
+    <w:p>
+      <w:pPr>
+        <w:rPr>
+          <w:color w:val="000000" w:themeColor="text1"/>
+        </w:rPr>
+      </w:pPr>
+      <w:hyperlink r:id="rId7" w:history="1">
+        <w:r>
+          <w:rPr>
+            <w:rStyle w:val="a5"/>
+          </w:rPr>
+          <w:t>http://blog.sina.com.cn/s/blog_4763501601016hbs.html</w:t>
+        </w:r>
+      </w:hyperlink>
+      <w:r>
+        <w:rPr>
+          <w:rFonts w:hint="eastAsia"/>
+          <w:color w:val="000000" w:themeColor="text1"/>
+        </w:rPr>
+        <w:t>关于内核错误码的全体汇总</w:t>
       </w:r>
       <w:bookmarkStart w:id="0" w:name="_GoBack"/>
       <w:bookmarkEnd w:id="0"/>
@@ -2553,7 +2617,6 @@
     <w:name w:val="Hyperlink"/>
     <w:basedOn w:val="a0"/>
     <w:uiPriority w:val="99"/>
-    <w:semiHidden/>
     <w:unhideWhenUsed/>
     <w:rsid w:val="00E253B7"/>
     <w:rPr>
@@ -2836,7 +2899,6 @@
     <w:name w:val="Hyperlink"/>
     <w:basedOn w:val="a0"/>
     <w:uiPriority w:val="99"/>
-    <w:semiHidden/>
     <w:unhideWhenUsed/>
     <w:rsid w:val="00E253B7"/>
     <w:rPr>
@@ -3137,7 +3199,7 @@
 </file>
 
 <file path=customXml/itemProps1.xml><?xml version="1.0" encoding="utf-8"?>
-<ds:datastoreItem xmlns:ds="http://schemas.openxmlformats.org/officeDocument/2006/customXml" ds:itemID="{9141A285-9217-4826-A422-BB03577C70E5}">
+<ds:datastoreItem xmlns:ds="http://schemas.openxmlformats.org/officeDocument/2006/customXml" ds:itemID="{D42CB275-C2F3-4AEB-BD66-3FCADA0726FA}">
   <ds:schemaRefs>
     <ds:schemaRef ds:uri="http://schemas.openxmlformats.org/officeDocument/2006/bibliography"/>
   </ds:schemaRefs>

</xml_diff>